<commit_message>
rename and add new avatars + rework of guest avatars
renamed and add new avatars, rework of guest avatars, update license documentation
</commit_message>
<xml_diff>
--- a/Output/Licenses/Vocaluxe 2024 Design/License and Copyright Vocaluxe 2024 Design.docx
+++ b/Output/Licenses/Vocaluxe 2024 Design/License and Copyright Vocaluxe 2024 Design.docx
@@ -14,8 +14,21 @@
       <w:pPr>
         <w:pStyle w:val="Untertitel"/>
       </w:pPr>
-      <w:r>
-        <w:t xml:space="preserve">Vocaluxe 2024 Design - v1.1, December </w:t>
+      <w:proofErr w:type="spellStart"/>
+      <w:r>
+        <w:t>Vocaluxe</w:t>
+      </w:r>
+      <w:proofErr w:type="spellEnd"/>
+      <w:r>
+        <w:t xml:space="preserve"> 2024 Design - v1.1, </w:t>
+      </w:r>
+      <w:proofErr w:type="spellStart"/>
+      <w:r>
+        <w:t>December</w:t>
+      </w:r>
+      <w:proofErr w:type="spellEnd"/>
+      <w:r>
+        <w:t xml:space="preserve"> </w:t>
       </w:r>
       <w:r>
         <w:t>31</w:t>
@@ -35,7 +48,279 @@
     <w:p/>
     <w:p>
       <w:r>
-        <w:t xml:space="preserve">The Vocaluxe 2024 Design is based on source elements (videos, graphics, effects, icons, music, sounds) that are licensed under Pexels license, Pixabay license or creative commons license. Pexels License and Pixabay License means it's free for commercial use and no attribution required. Please check </w:t>
+        <w:t xml:space="preserve">The </w:t>
+      </w:r>
+      <w:proofErr w:type="spellStart"/>
+      <w:r>
+        <w:t>Vocaluxe</w:t>
+      </w:r>
+      <w:proofErr w:type="spellEnd"/>
+      <w:r>
+        <w:t xml:space="preserve"> 2024 Design </w:t>
+      </w:r>
+      <w:proofErr w:type="spellStart"/>
+      <w:r>
+        <w:t>is</w:t>
+      </w:r>
+      <w:proofErr w:type="spellEnd"/>
+      <w:r>
+        <w:t xml:space="preserve"> </w:t>
+      </w:r>
+      <w:proofErr w:type="spellStart"/>
+      <w:r>
+        <w:t>based</w:t>
+      </w:r>
+      <w:proofErr w:type="spellEnd"/>
+      <w:r>
+        <w:t xml:space="preserve"> on source </w:t>
+      </w:r>
+      <w:proofErr w:type="spellStart"/>
+      <w:r>
+        <w:t>elements</w:t>
+      </w:r>
+      <w:proofErr w:type="spellEnd"/>
+      <w:r>
+        <w:t xml:space="preserve"> (</w:t>
+      </w:r>
+      <w:proofErr w:type="spellStart"/>
+      <w:r>
+        <w:t>videos</w:t>
+      </w:r>
+      <w:proofErr w:type="spellEnd"/>
+      <w:r>
+        <w:t xml:space="preserve">, </w:t>
+      </w:r>
+      <w:proofErr w:type="spellStart"/>
+      <w:r>
+        <w:t>graphics</w:t>
+      </w:r>
+      <w:proofErr w:type="spellEnd"/>
+      <w:r>
+        <w:t xml:space="preserve">, </w:t>
+      </w:r>
+      <w:proofErr w:type="spellStart"/>
+      <w:r>
+        <w:t>effects</w:t>
+      </w:r>
+      <w:proofErr w:type="spellEnd"/>
+      <w:r>
+        <w:t xml:space="preserve">, </w:t>
+      </w:r>
+      <w:proofErr w:type="spellStart"/>
+      <w:r>
+        <w:t>icons</w:t>
+      </w:r>
+      <w:proofErr w:type="spellEnd"/>
+      <w:r>
+        <w:t xml:space="preserve">, </w:t>
+      </w:r>
+      <w:proofErr w:type="spellStart"/>
+      <w:r>
+        <w:t>music</w:t>
+      </w:r>
+      <w:proofErr w:type="spellEnd"/>
+      <w:r>
+        <w:t xml:space="preserve">, </w:t>
+      </w:r>
+      <w:proofErr w:type="spellStart"/>
+      <w:r>
+        <w:t>sounds</w:t>
+      </w:r>
+      <w:proofErr w:type="spellEnd"/>
+      <w:r>
+        <w:t xml:space="preserve">) </w:t>
+      </w:r>
+      <w:proofErr w:type="spellStart"/>
+      <w:r>
+        <w:t>that</w:t>
+      </w:r>
+      <w:proofErr w:type="spellEnd"/>
+      <w:r>
+        <w:t xml:space="preserve"> </w:t>
+      </w:r>
+      <w:proofErr w:type="spellStart"/>
+      <w:r>
+        <w:t>are</w:t>
+      </w:r>
+      <w:proofErr w:type="spellEnd"/>
+      <w:r>
+        <w:t xml:space="preserve"> </w:t>
+      </w:r>
+      <w:proofErr w:type="spellStart"/>
+      <w:r>
+        <w:t>licensed</w:t>
+      </w:r>
+      <w:proofErr w:type="spellEnd"/>
+      <w:r>
+        <w:t xml:space="preserve"> </w:t>
+      </w:r>
+      <w:proofErr w:type="spellStart"/>
+      <w:r>
+        <w:t>under</w:t>
+      </w:r>
+      <w:proofErr w:type="spellEnd"/>
+      <w:r>
+        <w:t xml:space="preserve"> </w:t>
+      </w:r>
+      <w:proofErr w:type="spellStart"/>
+      <w:r>
+        <w:t>Pexels</w:t>
+      </w:r>
+      <w:proofErr w:type="spellEnd"/>
+      <w:r>
+        <w:t xml:space="preserve"> </w:t>
+      </w:r>
+      <w:proofErr w:type="spellStart"/>
+      <w:r>
+        <w:t>license</w:t>
+      </w:r>
+      <w:proofErr w:type="spellEnd"/>
+      <w:r>
+        <w:t xml:space="preserve">, </w:t>
+      </w:r>
+      <w:proofErr w:type="spellStart"/>
+      <w:r>
+        <w:t>Pixabay</w:t>
+      </w:r>
+      <w:proofErr w:type="spellEnd"/>
+      <w:r>
+        <w:t xml:space="preserve"> </w:t>
+      </w:r>
+      <w:proofErr w:type="spellStart"/>
+      <w:r>
+        <w:t>license</w:t>
+      </w:r>
+      <w:proofErr w:type="spellEnd"/>
+      <w:r>
+        <w:t xml:space="preserve"> </w:t>
+      </w:r>
+      <w:proofErr w:type="spellStart"/>
+      <w:r>
+        <w:t>or</w:t>
+      </w:r>
+      <w:proofErr w:type="spellEnd"/>
+      <w:r>
+        <w:t xml:space="preserve"> </w:t>
+      </w:r>
+      <w:proofErr w:type="spellStart"/>
+      <w:r>
+        <w:t>creative</w:t>
+      </w:r>
+      <w:proofErr w:type="spellEnd"/>
+      <w:r>
+        <w:t xml:space="preserve"> </w:t>
+      </w:r>
+      <w:proofErr w:type="spellStart"/>
+      <w:r>
+        <w:t>commons</w:t>
+      </w:r>
+      <w:proofErr w:type="spellEnd"/>
+      <w:r>
+        <w:t xml:space="preserve"> </w:t>
+      </w:r>
+      <w:proofErr w:type="spellStart"/>
+      <w:r>
+        <w:t>license</w:t>
+      </w:r>
+      <w:proofErr w:type="spellEnd"/>
+      <w:r>
+        <w:t xml:space="preserve">. </w:t>
+      </w:r>
+      <w:proofErr w:type="spellStart"/>
+      <w:r>
+        <w:t>Pexels</w:t>
+      </w:r>
+      <w:proofErr w:type="spellEnd"/>
+      <w:r>
+        <w:t xml:space="preserve"> License and </w:t>
+      </w:r>
+      <w:proofErr w:type="spellStart"/>
+      <w:r>
+        <w:t>Pixabay</w:t>
+      </w:r>
+      <w:proofErr w:type="spellEnd"/>
+      <w:r>
+        <w:t xml:space="preserve"> License </w:t>
+      </w:r>
+      <w:proofErr w:type="spellStart"/>
+      <w:r>
+        <w:t>means</w:t>
+      </w:r>
+      <w:proofErr w:type="spellEnd"/>
+      <w:r>
+        <w:t xml:space="preserve"> </w:t>
+      </w:r>
+      <w:proofErr w:type="spellStart"/>
+      <w:r>
+        <w:t>it's</w:t>
+      </w:r>
+      <w:proofErr w:type="spellEnd"/>
+      <w:r>
+        <w:t xml:space="preserve"> </w:t>
+      </w:r>
+      <w:proofErr w:type="spellStart"/>
+      <w:r>
+        <w:t>free</w:t>
+      </w:r>
+      <w:proofErr w:type="spellEnd"/>
+      <w:r>
+        <w:t xml:space="preserve"> </w:t>
+      </w:r>
+      <w:proofErr w:type="spellStart"/>
+      <w:r>
+        <w:t>for</w:t>
+      </w:r>
+      <w:proofErr w:type="spellEnd"/>
+      <w:r>
+        <w:t xml:space="preserve"> </w:t>
+      </w:r>
+      <w:proofErr w:type="spellStart"/>
+      <w:r>
+        <w:t>commercial</w:t>
+      </w:r>
+      <w:proofErr w:type="spellEnd"/>
+      <w:r>
+        <w:t xml:space="preserve"> </w:t>
+      </w:r>
+      <w:proofErr w:type="spellStart"/>
+      <w:r>
+        <w:t>use</w:t>
+      </w:r>
+      <w:proofErr w:type="spellEnd"/>
+      <w:r>
+        <w:t xml:space="preserve"> and </w:t>
+      </w:r>
+      <w:proofErr w:type="spellStart"/>
+      <w:r>
+        <w:t>no</w:t>
+      </w:r>
+      <w:proofErr w:type="spellEnd"/>
+      <w:r>
+        <w:t xml:space="preserve"> </w:t>
+      </w:r>
+      <w:proofErr w:type="spellStart"/>
+      <w:r>
+        <w:t>attribution</w:t>
+      </w:r>
+      <w:proofErr w:type="spellEnd"/>
+      <w:r>
+        <w:t xml:space="preserve"> </w:t>
+      </w:r>
+      <w:proofErr w:type="spellStart"/>
+      <w:r>
+        <w:t>required</w:t>
+      </w:r>
+      <w:proofErr w:type="spellEnd"/>
+      <w:r>
+        <w:t xml:space="preserve">. </w:t>
+      </w:r>
+      <w:proofErr w:type="spellStart"/>
+      <w:r>
+        <w:t>Please</w:t>
+      </w:r>
+      <w:proofErr w:type="spellEnd"/>
+      <w:r>
+        <w:t xml:space="preserve"> check </w:t>
       </w:r>
       <w:hyperlink r:id="rId5" w:history="1">
         <w:r>
@@ -57,47 +342,622 @@
         </w:r>
       </w:hyperlink>
       <w:r>
-        <w:t xml:space="preserve"> for more details.</w:t>
+        <w:t xml:space="preserve"> </w:t>
+      </w:r>
+      <w:proofErr w:type="spellStart"/>
+      <w:r>
+        <w:t>for</w:t>
+      </w:r>
+      <w:proofErr w:type="spellEnd"/>
+      <w:r>
+        <w:t xml:space="preserve"> </w:t>
+      </w:r>
+      <w:proofErr w:type="spellStart"/>
+      <w:r>
+        <w:t>more</w:t>
+      </w:r>
+      <w:proofErr w:type="spellEnd"/>
+      <w:r>
+        <w:t xml:space="preserve"> </w:t>
+      </w:r>
+      <w:proofErr w:type="spellStart"/>
+      <w:r>
+        <w:t>details</w:t>
+      </w:r>
+      <w:proofErr w:type="spellEnd"/>
+      <w:r>
+        <w:t>.</w:t>
       </w:r>
     </w:p>
     <w:p/>
     <w:p>
       <w:r>
-        <w:t>All copyright of the source elements belongs to the creators. Support their work by following them or making donations. All source elements are linked down below under "source elements".</w:t>
+        <w:t xml:space="preserve">All </w:t>
+      </w:r>
+      <w:proofErr w:type="spellStart"/>
+      <w:r>
+        <w:t>copyright</w:t>
+      </w:r>
+      <w:proofErr w:type="spellEnd"/>
+      <w:r>
+        <w:t xml:space="preserve"> </w:t>
+      </w:r>
+      <w:proofErr w:type="spellStart"/>
+      <w:r>
+        <w:t>of</w:t>
+      </w:r>
+      <w:proofErr w:type="spellEnd"/>
+      <w:r>
+        <w:t xml:space="preserve"> </w:t>
+      </w:r>
+      <w:proofErr w:type="spellStart"/>
+      <w:r>
+        <w:t>the</w:t>
+      </w:r>
+      <w:proofErr w:type="spellEnd"/>
+      <w:r>
+        <w:t xml:space="preserve"> source </w:t>
+      </w:r>
+      <w:proofErr w:type="spellStart"/>
+      <w:r>
+        <w:t>elements</w:t>
+      </w:r>
+      <w:proofErr w:type="spellEnd"/>
+      <w:r>
+        <w:t xml:space="preserve"> </w:t>
+      </w:r>
+      <w:proofErr w:type="spellStart"/>
+      <w:r>
+        <w:t>belongs</w:t>
+      </w:r>
+      <w:proofErr w:type="spellEnd"/>
+      <w:r>
+        <w:t xml:space="preserve"> </w:t>
+      </w:r>
+      <w:proofErr w:type="spellStart"/>
+      <w:r>
+        <w:t>to</w:t>
+      </w:r>
+      <w:proofErr w:type="spellEnd"/>
+      <w:r>
+        <w:t xml:space="preserve"> </w:t>
+      </w:r>
+      <w:proofErr w:type="spellStart"/>
+      <w:r>
+        <w:t>the</w:t>
+      </w:r>
+      <w:proofErr w:type="spellEnd"/>
+      <w:r>
+        <w:t xml:space="preserve"> </w:t>
+      </w:r>
+      <w:proofErr w:type="spellStart"/>
+      <w:r>
+        <w:t>creators</w:t>
+      </w:r>
+      <w:proofErr w:type="spellEnd"/>
+      <w:r>
+        <w:t xml:space="preserve">. Support </w:t>
+      </w:r>
+      <w:proofErr w:type="spellStart"/>
+      <w:r>
+        <w:t>their</w:t>
+      </w:r>
+      <w:proofErr w:type="spellEnd"/>
+      <w:r>
+        <w:t xml:space="preserve"> </w:t>
+      </w:r>
+      <w:proofErr w:type="spellStart"/>
+      <w:r>
+        <w:t>work</w:t>
+      </w:r>
+      <w:proofErr w:type="spellEnd"/>
+      <w:r>
+        <w:t xml:space="preserve"> </w:t>
+      </w:r>
+      <w:proofErr w:type="spellStart"/>
+      <w:r>
+        <w:t>by</w:t>
+      </w:r>
+      <w:proofErr w:type="spellEnd"/>
+      <w:r>
+        <w:t xml:space="preserve"> </w:t>
+      </w:r>
+      <w:proofErr w:type="spellStart"/>
+      <w:r>
+        <w:t>following</w:t>
+      </w:r>
+      <w:proofErr w:type="spellEnd"/>
+      <w:r>
+        <w:t xml:space="preserve"> </w:t>
+      </w:r>
+      <w:proofErr w:type="spellStart"/>
+      <w:r>
+        <w:t>them</w:t>
+      </w:r>
+      <w:proofErr w:type="spellEnd"/>
+      <w:r>
+        <w:t xml:space="preserve"> </w:t>
+      </w:r>
+      <w:proofErr w:type="spellStart"/>
+      <w:r>
+        <w:t>or</w:t>
+      </w:r>
+      <w:proofErr w:type="spellEnd"/>
+      <w:r>
+        <w:t xml:space="preserve"> </w:t>
+      </w:r>
+      <w:proofErr w:type="spellStart"/>
+      <w:r>
+        <w:t>making</w:t>
+      </w:r>
+      <w:proofErr w:type="spellEnd"/>
+      <w:r>
+        <w:t xml:space="preserve"> </w:t>
+      </w:r>
+      <w:proofErr w:type="spellStart"/>
+      <w:r>
+        <w:t>donations</w:t>
+      </w:r>
+      <w:proofErr w:type="spellEnd"/>
+      <w:r>
+        <w:t xml:space="preserve">. All source </w:t>
+      </w:r>
+      <w:proofErr w:type="spellStart"/>
+      <w:r>
+        <w:t>elements</w:t>
+      </w:r>
+      <w:proofErr w:type="spellEnd"/>
+      <w:r>
+        <w:t xml:space="preserve"> </w:t>
+      </w:r>
+      <w:proofErr w:type="spellStart"/>
+      <w:r>
+        <w:t>are</w:t>
+      </w:r>
+      <w:proofErr w:type="spellEnd"/>
+      <w:r>
+        <w:t xml:space="preserve"> </w:t>
+      </w:r>
+      <w:proofErr w:type="spellStart"/>
+      <w:r>
+        <w:t>linked</w:t>
+      </w:r>
+      <w:proofErr w:type="spellEnd"/>
+      <w:r>
+        <w:t xml:space="preserve"> down </w:t>
+      </w:r>
+      <w:proofErr w:type="spellStart"/>
+      <w:r>
+        <w:t>below</w:t>
+      </w:r>
+      <w:proofErr w:type="spellEnd"/>
+      <w:r>
+        <w:t xml:space="preserve"> </w:t>
+      </w:r>
+      <w:proofErr w:type="spellStart"/>
+      <w:r>
+        <w:t>under</w:t>
+      </w:r>
+      <w:proofErr w:type="spellEnd"/>
+      <w:r>
+        <w:t xml:space="preserve"> "source </w:t>
+      </w:r>
+      <w:proofErr w:type="spellStart"/>
+      <w:r>
+        <w:t>elements</w:t>
+      </w:r>
+      <w:proofErr w:type="spellEnd"/>
+      <w:r>
+        <w:t>".</w:t>
       </w:r>
     </w:p>
     <w:p/>
     <w:p>
       <w:r>
-        <w:t xml:space="preserve">This Theme is completly based on Vocaluxe "Genius"-Theme from the Nightly Build (2023-Nov-23) under GPL 3.0-License. </w:t>
-      </w:r>
-    </w:p>
-    <w:p>
-      <w:r>
-        <w:t xml:space="preserve">Thanks to </w:t>
+        <w:t xml:space="preserve">This </w:t>
+      </w:r>
+      <w:proofErr w:type="spellStart"/>
+      <w:r>
+        <w:t>Theme</w:t>
+      </w:r>
+      <w:proofErr w:type="spellEnd"/>
+      <w:r>
+        <w:t xml:space="preserve"> </w:t>
+      </w:r>
+      <w:proofErr w:type="spellStart"/>
+      <w:r>
+        <w:t>is</w:t>
+      </w:r>
+      <w:proofErr w:type="spellEnd"/>
+      <w:r>
+        <w:t xml:space="preserve"> </w:t>
+      </w:r>
+      <w:proofErr w:type="spellStart"/>
+      <w:r>
+        <w:t>completly</w:t>
+      </w:r>
+      <w:proofErr w:type="spellEnd"/>
+      <w:r>
+        <w:t xml:space="preserve"> </w:t>
+      </w:r>
+      <w:proofErr w:type="spellStart"/>
+      <w:r>
+        <w:t>based</w:t>
+      </w:r>
+      <w:proofErr w:type="spellEnd"/>
+      <w:r>
+        <w:t xml:space="preserve"> on </w:t>
+      </w:r>
+      <w:proofErr w:type="spellStart"/>
+      <w:r>
+        <w:t>Vocaluxe</w:t>
+      </w:r>
+      <w:proofErr w:type="spellEnd"/>
+      <w:r>
+        <w:t xml:space="preserve"> "Genius"-</w:t>
+      </w:r>
+      <w:proofErr w:type="spellStart"/>
+      <w:r>
+        <w:t>Theme</w:t>
+      </w:r>
+      <w:proofErr w:type="spellEnd"/>
+      <w:r>
+        <w:t xml:space="preserve"> </w:t>
+      </w:r>
+      <w:proofErr w:type="spellStart"/>
+      <w:r>
+        <w:t>from</w:t>
+      </w:r>
+      <w:proofErr w:type="spellEnd"/>
+      <w:r>
+        <w:t xml:space="preserve"> </w:t>
+      </w:r>
+      <w:proofErr w:type="spellStart"/>
+      <w:r>
+        <w:t>the</w:t>
+      </w:r>
+      <w:proofErr w:type="spellEnd"/>
+      <w:r>
+        <w:t xml:space="preserve"> </w:t>
+      </w:r>
+      <w:proofErr w:type="spellStart"/>
+      <w:r>
+        <w:t>Nightly</w:t>
+      </w:r>
+      <w:proofErr w:type="spellEnd"/>
+      <w:r>
+        <w:t xml:space="preserve"> </w:t>
+      </w:r>
+      <w:proofErr w:type="spellStart"/>
+      <w:r>
+        <w:t>Build</w:t>
+      </w:r>
+      <w:proofErr w:type="spellEnd"/>
+      <w:r>
+        <w:t xml:space="preserve"> (2023-Nov-23) </w:t>
+      </w:r>
+      <w:proofErr w:type="spellStart"/>
+      <w:r>
+        <w:t>under</w:t>
+      </w:r>
+      <w:proofErr w:type="spellEnd"/>
+      <w:r>
+        <w:t xml:space="preserve"> GPL 3.0-License. </w:t>
+      </w:r>
+    </w:p>
+    <w:p>
+      <w:proofErr w:type="spellStart"/>
+      <w:r>
+        <w:t>Thanks</w:t>
+      </w:r>
+      <w:proofErr w:type="spellEnd"/>
+      <w:r>
+        <w:t xml:space="preserve"> </w:t>
+      </w:r>
+      <w:proofErr w:type="spellStart"/>
+      <w:r>
+        <w:t>to</w:t>
+      </w:r>
+      <w:proofErr w:type="spellEnd"/>
+      <w:r>
+        <w:t xml:space="preserve"> </w:t>
       </w:r>
       <w:hyperlink r:id="rId7" w:history="1">
+        <w:proofErr w:type="spellStart"/>
         <w:r>
           <w:rPr>
             <w:rStyle w:val="Hyperlink"/>
           </w:rPr>
           <w:t>Jiiniasu</w:t>
         </w:r>
+        <w:proofErr w:type="spellEnd"/>
       </w:hyperlink>
       <w:r>
-        <w:t xml:space="preserve"> for all the screen layouting in 2017.</w:t>
+        <w:t xml:space="preserve"> </w:t>
+      </w:r>
+      <w:proofErr w:type="spellStart"/>
+      <w:r>
+        <w:t>for</w:t>
+      </w:r>
+      <w:proofErr w:type="spellEnd"/>
+      <w:r>
+        <w:t xml:space="preserve"> all </w:t>
+      </w:r>
+      <w:proofErr w:type="spellStart"/>
+      <w:r>
+        <w:t>the</w:t>
+      </w:r>
+      <w:proofErr w:type="spellEnd"/>
+      <w:r>
+        <w:t xml:space="preserve"> screen </w:t>
+      </w:r>
+      <w:proofErr w:type="spellStart"/>
+      <w:r>
+        <w:t>layouting</w:t>
+      </w:r>
+      <w:proofErr w:type="spellEnd"/>
+      <w:r>
+        <w:t xml:space="preserve"> in 2017.</w:t>
       </w:r>
     </w:p>
     <w:p/>
     <w:p>
       <w:r>
-        <w:t>The Design composition is made by marwin89 with Inkscape, GIMP and MS Clipchamp. All the tool provider don't claim any copyright for using their editing tools.</w:t>
+        <w:t xml:space="preserve">The Design </w:t>
+      </w:r>
+      <w:proofErr w:type="spellStart"/>
+      <w:r>
+        <w:t>composition</w:t>
+      </w:r>
+      <w:proofErr w:type="spellEnd"/>
+      <w:r>
+        <w:t xml:space="preserve"> </w:t>
+      </w:r>
+      <w:proofErr w:type="spellStart"/>
+      <w:r>
+        <w:t>is</w:t>
+      </w:r>
+      <w:proofErr w:type="spellEnd"/>
+      <w:r>
+        <w:t xml:space="preserve"> </w:t>
+      </w:r>
+      <w:proofErr w:type="spellStart"/>
+      <w:r>
+        <w:t>made</w:t>
+      </w:r>
+      <w:proofErr w:type="spellEnd"/>
+      <w:r>
+        <w:t xml:space="preserve"> </w:t>
+      </w:r>
+      <w:proofErr w:type="spellStart"/>
+      <w:r>
+        <w:t>by</w:t>
+      </w:r>
+      <w:proofErr w:type="spellEnd"/>
+      <w:r>
+        <w:t xml:space="preserve"> marwin89 </w:t>
+      </w:r>
+      <w:proofErr w:type="spellStart"/>
+      <w:r>
+        <w:t>with</w:t>
+      </w:r>
+      <w:proofErr w:type="spellEnd"/>
+      <w:r>
+        <w:t xml:space="preserve"> </w:t>
+      </w:r>
+      <w:proofErr w:type="spellStart"/>
+      <w:r>
+        <w:t>Inkscape</w:t>
+      </w:r>
+      <w:proofErr w:type="spellEnd"/>
+      <w:r>
+        <w:t xml:space="preserve">, GIMP and MS Clipchamp. All </w:t>
+      </w:r>
+      <w:proofErr w:type="spellStart"/>
+      <w:r>
+        <w:t>the</w:t>
+      </w:r>
+      <w:proofErr w:type="spellEnd"/>
+      <w:r>
+        <w:t xml:space="preserve"> </w:t>
+      </w:r>
+      <w:proofErr w:type="spellStart"/>
+      <w:r>
+        <w:t>tool</w:t>
+      </w:r>
+      <w:proofErr w:type="spellEnd"/>
+      <w:r>
+        <w:t xml:space="preserve"> </w:t>
+      </w:r>
+      <w:proofErr w:type="spellStart"/>
+      <w:r>
+        <w:t>provider</w:t>
+      </w:r>
+      <w:proofErr w:type="spellEnd"/>
+      <w:r>
+        <w:t xml:space="preserve"> </w:t>
+      </w:r>
+      <w:proofErr w:type="spellStart"/>
+      <w:r>
+        <w:t>don't</w:t>
+      </w:r>
+      <w:proofErr w:type="spellEnd"/>
+      <w:r>
+        <w:t xml:space="preserve"> </w:t>
+      </w:r>
+      <w:proofErr w:type="spellStart"/>
+      <w:r>
+        <w:t>claim</w:t>
+      </w:r>
+      <w:proofErr w:type="spellEnd"/>
+      <w:r>
+        <w:t xml:space="preserve"> </w:t>
+      </w:r>
+      <w:proofErr w:type="spellStart"/>
+      <w:r>
+        <w:t>any</w:t>
+      </w:r>
+      <w:proofErr w:type="spellEnd"/>
+      <w:r>
+        <w:t xml:space="preserve"> </w:t>
+      </w:r>
+      <w:proofErr w:type="spellStart"/>
+      <w:r>
+        <w:t>copyright</w:t>
+      </w:r>
+      <w:proofErr w:type="spellEnd"/>
+      <w:r>
+        <w:t xml:space="preserve"> </w:t>
+      </w:r>
+      <w:proofErr w:type="spellStart"/>
+      <w:r>
+        <w:t>for</w:t>
+      </w:r>
+      <w:proofErr w:type="spellEnd"/>
+      <w:r>
+        <w:t xml:space="preserve"> </w:t>
+      </w:r>
+      <w:proofErr w:type="spellStart"/>
+      <w:r>
+        <w:t>using</w:t>
+      </w:r>
+      <w:proofErr w:type="spellEnd"/>
+      <w:r>
+        <w:t xml:space="preserve"> </w:t>
+      </w:r>
+      <w:proofErr w:type="spellStart"/>
+      <w:r>
+        <w:t>their</w:t>
+      </w:r>
+      <w:proofErr w:type="spellEnd"/>
+      <w:r>
+        <w:t xml:space="preserve"> </w:t>
+      </w:r>
+      <w:proofErr w:type="spellStart"/>
+      <w:r>
+        <w:t>editing</w:t>
+      </w:r>
+      <w:proofErr w:type="spellEnd"/>
+      <w:r>
+        <w:t xml:space="preserve"> </w:t>
+      </w:r>
+      <w:proofErr w:type="spellStart"/>
+      <w:r>
+        <w:t>tools</w:t>
+      </w:r>
+      <w:proofErr w:type="spellEnd"/>
+      <w:r>
+        <w:t>.</w:t>
       </w:r>
     </w:p>
     <w:p/>
     <w:p>
       <w:r>
-        <w:t>marwin89 has copyright of the design and releases the design as a complete unit under creative commons license (CC-BY-NC-SA).</w:t>
+        <w:t xml:space="preserve">marwin89 </w:t>
+      </w:r>
+      <w:proofErr w:type="spellStart"/>
+      <w:r>
+        <w:t>has</w:t>
+      </w:r>
+      <w:proofErr w:type="spellEnd"/>
+      <w:r>
+        <w:t xml:space="preserve"> </w:t>
+      </w:r>
+      <w:proofErr w:type="spellStart"/>
+      <w:r>
+        <w:t>copyright</w:t>
+      </w:r>
+      <w:proofErr w:type="spellEnd"/>
+      <w:r>
+        <w:t xml:space="preserve"> </w:t>
+      </w:r>
+      <w:proofErr w:type="spellStart"/>
+      <w:r>
+        <w:t>of</w:t>
+      </w:r>
+      <w:proofErr w:type="spellEnd"/>
+      <w:r>
+        <w:t xml:space="preserve"> </w:t>
+      </w:r>
+      <w:proofErr w:type="spellStart"/>
+      <w:r>
+        <w:t>the</w:t>
+      </w:r>
+      <w:proofErr w:type="spellEnd"/>
+      <w:r>
+        <w:t xml:space="preserve"> design and </w:t>
+      </w:r>
+      <w:proofErr w:type="spellStart"/>
+      <w:r>
+        <w:t>releases</w:t>
+      </w:r>
+      <w:proofErr w:type="spellEnd"/>
+      <w:r>
+        <w:t xml:space="preserve"> </w:t>
+      </w:r>
+      <w:proofErr w:type="spellStart"/>
+      <w:r>
+        <w:t>the</w:t>
+      </w:r>
+      <w:proofErr w:type="spellEnd"/>
+      <w:r>
+        <w:t xml:space="preserve"> design </w:t>
+      </w:r>
+      <w:proofErr w:type="spellStart"/>
+      <w:r>
+        <w:t>as</w:t>
+      </w:r>
+      <w:proofErr w:type="spellEnd"/>
+      <w:r>
+        <w:t xml:space="preserve"> a </w:t>
+      </w:r>
+      <w:proofErr w:type="spellStart"/>
+      <w:r>
+        <w:t>complete</w:t>
+      </w:r>
+      <w:proofErr w:type="spellEnd"/>
+      <w:r>
+        <w:t xml:space="preserve"> </w:t>
+      </w:r>
+      <w:proofErr w:type="spellStart"/>
+      <w:r>
+        <w:t>unit</w:t>
+      </w:r>
+      <w:proofErr w:type="spellEnd"/>
+      <w:r>
+        <w:t xml:space="preserve"> </w:t>
+      </w:r>
+      <w:proofErr w:type="spellStart"/>
+      <w:r>
+        <w:t>under</w:t>
+      </w:r>
+      <w:proofErr w:type="spellEnd"/>
+      <w:r>
+        <w:t xml:space="preserve"> </w:t>
+      </w:r>
+      <w:proofErr w:type="spellStart"/>
+      <w:r>
+        <w:t>creative</w:t>
+      </w:r>
+      <w:proofErr w:type="spellEnd"/>
+      <w:r>
+        <w:t xml:space="preserve"> </w:t>
+      </w:r>
+      <w:proofErr w:type="spellStart"/>
+      <w:r>
+        <w:t>commons</w:t>
+      </w:r>
+      <w:proofErr w:type="spellEnd"/>
+      <w:r>
+        <w:t xml:space="preserve"> </w:t>
+      </w:r>
+      <w:proofErr w:type="spellStart"/>
+      <w:r>
+        <w:t>license</w:t>
+      </w:r>
+      <w:proofErr w:type="spellEnd"/>
+      <w:r>
+        <w:t xml:space="preserve"> (CC-BY-NC-SA).</w:t>
       </w:r>
     </w:p>
     <w:p/>
@@ -105,14 +965,32 @@
       <w:pPr>
         <w:pStyle w:val="berschrift1"/>
       </w:pPr>
+      <w:proofErr w:type="spellStart"/>
       <w:r>
         <w:t>Credits</w:t>
       </w:r>
+      <w:proofErr w:type="spellEnd"/>
     </w:p>
     <w:p/>
     <w:p>
       <w:r>
-        <w:t xml:space="preserve">Design Composition and Owner:  </w:t>
+        <w:t xml:space="preserve">Design </w:t>
+      </w:r>
+      <w:proofErr w:type="spellStart"/>
+      <w:r>
+        <w:t>Composition</w:t>
+      </w:r>
+      <w:proofErr w:type="spellEnd"/>
+      <w:r>
+        <w:t xml:space="preserve"> and </w:t>
+      </w:r>
+      <w:proofErr w:type="spellStart"/>
+      <w:r>
+        <w:t>Owner</w:t>
+      </w:r>
+      <w:proofErr w:type="spellEnd"/>
+      <w:r>
+        <w:t xml:space="preserve">:  </w:t>
       </w:r>
       <w:hyperlink r:id="rId8" w:history="1">
         <w:r>
@@ -128,15 +1006,25 @@
         <w:t xml:space="preserve">Screen Layout: </w:t>
       </w:r>
       <w:hyperlink r:id="rId9" w:history="1">
+        <w:proofErr w:type="spellStart"/>
         <w:r>
           <w:rPr>
             <w:rStyle w:val="Hyperlink"/>
           </w:rPr>
           <w:t>Jiiniasu</w:t>
         </w:r>
+        <w:proofErr w:type="spellEnd"/>
       </w:hyperlink>
       <w:r>
-        <w:t xml:space="preserve"> (2017) and more, </w:t>
+        <w:t xml:space="preserve"> (2017) and </w:t>
+      </w:r>
+      <w:proofErr w:type="spellStart"/>
+      <w:r>
+        <w:t>more</w:t>
+      </w:r>
+      <w:proofErr w:type="spellEnd"/>
+      <w:r>
+        <w:t xml:space="preserve">, </w:t>
       </w:r>
       <w:hyperlink r:id="rId10" w:history="1">
         <w:r>
@@ -151,8 +1039,21 @@
       </w:r>
     </w:p>
     <w:p>
-      <w:r>
-        <w:t>Tooling: Inkscape, GIMP, MS Clipchamp</w:t>
+      <w:proofErr w:type="spellStart"/>
+      <w:r>
+        <w:t>Tooling</w:t>
+      </w:r>
+      <w:proofErr w:type="spellEnd"/>
+      <w:r>
+        <w:t xml:space="preserve">: </w:t>
+      </w:r>
+      <w:proofErr w:type="spellStart"/>
+      <w:r>
+        <w:t>Inkscape</w:t>
+      </w:r>
+      <w:proofErr w:type="spellEnd"/>
+      <w:r>
+        <w:t>, GIMP, MS Clipchamp</w:t>
       </w:r>
     </w:p>
     <w:p>
@@ -173,12 +1074,14 @@
         <w:t xml:space="preserve">Music: </w:t>
       </w:r>
       <w:hyperlink r:id="rId12" w:history="1">
+        <w:proofErr w:type="spellStart"/>
         <w:r>
           <w:rPr>
             <w:rStyle w:val="Hyperlink"/>
           </w:rPr>
           <w:t>Ivymusic</w:t>
         </w:r>
+        <w:proofErr w:type="spellEnd"/>
       </w:hyperlink>
     </w:p>
     <w:p>
@@ -194,7 +1097,15 @@
         </w:r>
       </w:hyperlink>
       <w:r>
-        <w:t xml:space="preserve"> (complete Royalty Free Icons)</w:t>
+        <w:t xml:space="preserve"> (</w:t>
+      </w:r>
+      <w:proofErr w:type="spellStart"/>
+      <w:r>
+        <w:t>complete</w:t>
+      </w:r>
+      <w:proofErr w:type="spellEnd"/>
+      <w:r>
+        <w:t xml:space="preserve"> Royalty Free Icons)</w:t>
       </w:r>
     </w:p>
     <w:p>
@@ -202,12 +1113,14 @@
         <w:t xml:space="preserve">Fonts: </w:t>
       </w:r>
       <w:hyperlink r:id="rId14" w:history="1">
+        <w:proofErr w:type="spellStart"/>
         <w:r>
           <w:rPr>
             <w:rStyle w:val="Hyperlink"/>
           </w:rPr>
           <w:t>RandomMaerks</w:t>
         </w:r>
+        <w:proofErr w:type="spellEnd"/>
       </w:hyperlink>
       <w:r>
         <w:t xml:space="preserve"> </w:t>
@@ -219,13 +1132,130 @@
         <w:t>CYGRE</w:t>
       </w:r>
       <w:r>
-        <w:t>), Primož Peterlin, Steve White (FreeSans)</w:t>
-      </w:r>
-    </w:p>
-    <w:p>
-      <w:r>
-        <w:t>Avatars: RDNE Stock project, Andrea Piacquadio, Erik Mclean, cotttonbro studio</w:t>
-      </w:r>
+        <w:t xml:space="preserve">), </w:t>
+      </w:r>
+      <w:proofErr w:type="spellStart"/>
+      <w:r>
+        <w:t>Primož</w:t>
+      </w:r>
+      <w:proofErr w:type="spellEnd"/>
+      <w:r>
+        <w:t xml:space="preserve"> </w:t>
+      </w:r>
+      <w:proofErr w:type="spellStart"/>
+      <w:r>
+        <w:t>Peterlin</w:t>
+      </w:r>
+      <w:proofErr w:type="spellEnd"/>
+      <w:r>
+        <w:t>, Steve White (</w:t>
+      </w:r>
+      <w:proofErr w:type="spellStart"/>
+      <w:r>
+        <w:t>FreeSans</w:t>
+      </w:r>
+      <w:proofErr w:type="spellEnd"/>
+      <w:r>
+        <w:t>)</w:t>
+      </w:r>
+    </w:p>
+    <w:p>
+      <w:r>
+        <w:t xml:space="preserve">Avatars: RDNE Stock </w:t>
+      </w:r>
+      <w:proofErr w:type="spellStart"/>
+      <w:r>
+        <w:t>project</w:t>
+      </w:r>
+      <w:proofErr w:type="spellEnd"/>
+      <w:r>
+        <w:t xml:space="preserve">, Andrea </w:t>
+      </w:r>
+      <w:proofErr w:type="spellStart"/>
+      <w:r>
+        <w:t>Piacquadio</w:t>
+      </w:r>
+      <w:proofErr w:type="spellEnd"/>
+      <w:r>
+        <w:t xml:space="preserve">, Erik </w:t>
+      </w:r>
+      <w:proofErr w:type="spellStart"/>
+      <w:r>
+        <w:t>Mclean</w:t>
+      </w:r>
+      <w:proofErr w:type="spellEnd"/>
+      <w:r>
+        <w:t xml:space="preserve">, </w:t>
+      </w:r>
+      <w:proofErr w:type="spellStart"/>
+      <w:r>
+        <w:t>cotttonbro</w:t>
+      </w:r>
+      <w:proofErr w:type="spellEnd"/>
+      <w:r>
+        <w:t xml:space="preserve"> </w:t>
+      </w:r>
+      <w:proofErr w:type="spellStart"/>
+      <w:r>
+        <w:t>studio</w:t>
+      </w:r>
+      <w:proofErr w:type="spellEnd"/>
+      <w:r>
+        <w:t xml:space="preserve">, </w:t>
+      </w:r>
+      <w:proofErr w:type="spellStart"/>
+      <w:r>
+        <w:t>Budgeron</w:t>
+      </w:r>
+      <w:proofErr w:type="spellEnd"/>
+      <w:r>
+        <w:t xml:space="preserve"> Bach, Stas Knop, </w:t>
+      </w:r>
+      <w:proofErr w:type="spellStart"/>
+      <w:r>
+        <w:t>Godisable</w:t>
+      </w:r>
+      <w:proofErr w:type="spellEnd"/>
+      <w:r>
+        <w:t xml:space="preserve"> Jacob, </w:t>
+      </w:r>
+      <w:proofErr w:type="spellStart"/>
+      <w:r>
+        <w:t>Dids</w:t>
+      </w:r>
+      <w:proofErr w:type="spellEnd"/>
+      <w:r>
+        <w:t xml:space="preserve">, </w:t>
+      </w:r>
+      <w:proofErr w:type="spellStart"/>
+      <w:r>
+        <w:t>Barthy</w:t>
+      </w:r>
+      <w:proofErr w:type="spellEnd"/>
+      <w:r>
+        <w:t xml:space="preserve"> Bonhomme, </w:t>
+      </w:r>
+      <w:proofErr w:type="spellStart"/>
+      <w:r>
+        <w:t>Tamra</w:t>
+      </w:r>
+      <w:proofErr w:type="spellEnd"/>
+      <w:r>
+        <w:t xml:space="preserve"> Creatives Agency, Anna </w:t>
+      </w:r>
+      <w:proofErr w:type="spellStart"/>
+      <w:r>
+        <w:t>Shvets</w:t>
+      </w:r>
+      <w:proofErr w:type="spellEnd"/>
+      <w:r>
+        <w:t xml:space="preserve">, Hebert Santos, Vanessa </w:t>
+      </w:r>
+      <w:proofErr w:type="spellStart"/>
+      <w:r>
+        <w:t>Pozos</w:t>
+      </w:r>
+      <w:proofErr w:type="spellEnd"/>
     </w:p>
     <w:p/>
     <w:p>
@@ -233,14 +1263,197 @@
         <w:pStyle w:val="berschrift1"/>
       </w:pPr>
       <w:r>
-        <w:lastRenderedPageBreak/>
         <w:t>License</w:t>
       </w:r>
     </w:p>
     <w:p/>
     <w:p>
       <w:r>
-        <w:t xml:space="preserve">The complete Vocaluxe 2024 design is licensed under creative commons license (CC-BY-NC-SA) by Marwin89. The source elements are licensed under Pexels License, Pixabay License or creative commons License. This theme contains also some complete Royalty Free Icons from </w:t>
+        <w:t xml:space="preserve">The </w:t>
+      </w:r>
+      <w:proofErr w:type="spellStart"/>
+      <w:r>
+        <w:t>complete</w:t>
+      </w:r>
+      <w:proofErr w:type="spellEnd"/>
+      <w:r>
+        <w:t xml:space="preserve"> </w:t>
+      </w:r>
+      <w:proofErr w:type="spellStart"/>
+      <w:r>
+        <w:t>Vocaluxe</w:t>
+      </w:r>
+      <w:proofErr w:type="spellEnd"/>
+      <w:r>
+        <w:t xml:space="preserve"> 2024 design </w:t>
+      </w:r>
+      <w:proofErr w:type="spellStart"/>
+      <w:r>
+        <w:t>is</w:t>
+      </w:r>
+      <w:proofErr w:type="spellEnd"/>
+      <w:r>
+        <w:t xml:space="preserve"> </w:t>
+      </w:r>
+      <w:proofErr w:type="spellStart"/>
+      <w:r>
+        <w:t>licensed</w:t>
+      </w:r>
+      <w:proofErr w:type="spellEnd"/>
+      <w:r>
+        <w:t xml:space="preserve"> </w:t>
+      </w:r>
+      <w:proofErr w:type="spellStart"/>
+      <w:r>
+        <w:t>under</w:t>
+      </w:r>
+      <w:proofErr w:type="spellEnd"/>
+      <w:r>
+        <w:t xml:space="preserve"> </w:t>
+      </w:r>
+      <w:proofErr w:type="spellStart"/>
+      <w:r>
+        <w:t>creative</w:t>
+      </w:r>
+      <w:proofErr w:type="spellEnd"/>
+      <w:r>
+        <w:t xml:space="preserve"> </w:t>
+      </w:r>
+      <w:proofErr w:type="spellStart"/>
+      <w:r>
+        <w:t>commons</w:t>
+      </w:r>
+      <w:proofErr w:type="spellEnd"/>
+      <w:r>
+        <w:t xml:space="preserve"> </w:t>
+      </w:r>
+      <w:proofErr w:type="spellStart"/>
+      <w:r>
+        <w:t>license</w:t>
+      </w:r>
+      <w:proofErr w:type="spellEnd"/>
+      <w:r>
+        <w:t xml:space="preserve"> (CC-BY-NC-SA) </w:t>
+      </w:r>
+      <w:proofErr w:type="spellStart"/>
+      <w:r>
+        <w:t>by</w:t>
+      </w:r>
+      <w:proofErr w:type="spellEnd"/>
+      <w:r>
+        <w:t xml:space="preserve"> Marwin89. The source </w:t>
+      </w:r>
+      <w:proofErr w:type="spellStart"/>
+      <w:r>
+        <w:t>elements</w:t>
+      </w:r>
+      <w:proofErr w:type="spellEnd"/>
+      <w:r>
+        <w:t xml:space="preserve"> </w:t>
+      </w:r>
+      <w:proofErr w:type="spellStart"/>
+      <w:r>
+        <w:t>are</w:t>
+      </w:r>
+      <w:proofErr w:type="spellEnd"/>
+      <w:r>
+        <w:t xml:space="preserve"> </w:t>
+      </w:r>
+      <w:proofErr w:type="spellStart"/>
+      <w:r>
+        <w:t>licensed</w:t>
+      </w:r>
+      <w:proofErr w:type="spellEnd"/>
+      <w:r>
+        <w:t xml:space="preserve"> </w:t>
+      </w:r>
+      <w:proofErr w:type="spellStart"/>
+      <w:r>
+        <w:t>under</w:t>
+      </w:r>
+      <w:proofErr w:type="spellEnd"/>
+      <w:r>
+        <w:t xml:space="preserve"> </w:t>
+      </w:r>
+      <w:proofErr w:type="spellStart"/>
+      <w:r>
+        <w:t>Pexels</w:t>
+      </w:r>
+      <w:proofErr w:type="spellEnd"/>
+      <w:r>
+        <w:t xml:space="preserve"> License, </w:t>
+      </w:r>
+      <w:proofErr w:type="spellStart"/>
+      <w:r>
+        <w:t>Pixabay</w:t>
+      </w:r>
+      <w:proofErr w:type="spellEnd"/>
+      <w:r>
+        <w:t xml:space="preserve"> License </w:t>
+      </w:r>
+      <w:proofErr w:type="spellStart"/>
+      <w:r>
+        <w:t>or</w:t>
+      </w:r>
+      <w:proofErr w:type="spellEnd"/>
+      <w:r>
+        <w:t xml:space="preserve"> </w:t>
+      </w:r>
+      <w:proofErr w:type="spellStart"/>
+      <w:r>
+        <w:t>creative</w:t>
+      </w:r>
+      <w:proofErr w:type="spellEnd"/>
+      <w:r>
+        <w:t xml:space="preserve"> </w:t>
+      </w:r>
+      <w:proofErr w:type="spellStart"/>
+      <w:r>
+        <w:t>commons</w:t>
+      </w:r>
+      <w:proofErr w:type="spellEnd"/>
+      <w:r>
+        <w:t xml:space="preserve"> License. This </w:t>
+      </w:r>
+      <w:proofErr w:type="spellStart"/>
+      <w:r>
+        <w:t>theme</w:t>
+      </w:r>
+      <w:proofErr w:type="spellEnd"/>
+      <w:r>
+        <w:t xml:space="preserve"> </w:t>
+      </w:r>
+      <w:proofErr w:type="spellStart"/>
+      <w:r>
+        <w:t>contains</w:t>
+      </w:r>
+      <w:proofErr w:type="spellEnd"/>
+      <w:r>
+        <w:t xml:space="preserve"> also </w:t>
+      </w:r>
+      <w:proofErr w:type="spellStart"/>
+      <w:r>
+        <w:t>some</w:t>
+      </w:r>
+      <w:proofErr w:type="spellEnd"/>
+      <w:r>
+        <w:t xml:space="preserve"> </w:t>
+      </w:r>
+      <w:proofErr w:type="spellStart"/>
+      <w:r>
+        <w:t>complete</w:t>
+      </w:r>
+      <w:proofErr w:type="spellEnd"/>
+      <w:r>
+        <w:t xml:space="preserve"> Royalty Free Icons </w:t>
+      </w:r>
+      <w:proofErr w:type="spellStart"/>
+      <w:r>
+        <w:t>from</w:t>
+      </w:r>
+      <w:proofErr w:type="spellEnd"/>
+      <w:r>
+        <w:t xml:space="preserve"> </w:t>
       </w:r>
       <w:hyperlink r:id="rId15" w:history="1">
         <w:r>
@@ -254,7 +1467,199 @@
     <w:p/>
     <w:p>
       <w:r>
-        <w:t>The Design is primarly made for Vocaluxe - the open source singing game. Let marwin89 or the Vocaluxe team know if you use the design concept outside the open source karaoke game scene or similiar game projects.</w:t>
+        <w:t xml:space="preserve">The Design </w:t>
+      </w:r>
+      <w:proofErr w:type="spellStart"/>
+      <w:r>
+        <w:t>is</w:t>
+      </w:r>
+      <w:proofErr w:type="spellEnd"/>
+      <w:r>
+        <w:t xml:space="preserve"> </w:t>
+      </w:r>
+      <w:proofErr w:type="spellStart"/>
+      <w:r>
+        <w:t>primarly</w:t>
+      </w:r>
+      <w:proofErr w:type="spellEnd"/>
+      <w:r>
+        <w:t xml:space="preserve"> </w:t>
+      </w:r>
+      <w:proofErr w:type="spellStart"/>
+      <w:r>
+        <w:t>made</w:t>
+      </w:r>
+      <w:proofErr w:type="spellEnd"/>
+      <w:r>
+        <w:t xml:space="preserve"> </w:t>
+      </w:r>
+      <w:proofErr w:type="spellStart"/>
+      <w:r>
+        <w:t>for</w:t>
+      </w:r>
+      <w:proofErr w:type="spellEnd"/>
+      <w:r>
+        <w:t xml:space="preserve"> </w:t>
+      </w:r>
+      <w:proofErr w:type="spellStart"/>
+      <w:r>
+        <w:t>Vocaluxe</w:t>
+      </w:r>
+      <w:proofErr w:type="spellEnd"/>
+      <w:r>
+        <w:t xml:space="preserve"> - </w:t>
+      </w:r>
+      <w:proofErr w:type="spellStart"/>
+      <w:r>
+        <w:t>the</w:t>
+      </w:r>
+      <w:proofErr w:type="spellEnd"/>
+      <w:r>
+        <w:t xml:space="preserve"> open source </w:t>
+      </w:r>
+      <w:proofErr w:type="spellStart"/>
+      <w:r>
+        <w:t>singing</w:t>
+      </w:r>
+      <w:proofErr w:type="spellEnd"/>
+      <w:r>
+        <w:t xml:space="preserve"> game. </w:t>
+      </w:r>
+      <w:proofErr w:type="spellStart"/>
+      <w:r>
+        <w:t>Let</w:t>
+      </w:r>
+      <w:proofErr w:type="spellEnd"/>
+      <w:r>
+        <w:t xml:space="preserve"> marwin89 </w:t>
+      </w:r>
+      <w:proofErr w:type="spellStart"/>
+      <w:r>
+        <w:t>or</w:t>
+      </w:r>
+      <w:proofErr w:type="spellEnd"/>
+      <w:r>
+        <w:t xml:space="preserve"> </w:t>
+      </w:r>
+      <w:proofErr w:type="spellStart"/>
+      <w:r>
+        <w:t>the</w:t>
+      </w:r>
+      <w:proofErr w:type="spellEnd"/>
+      <w:r>
+        <w:t xml:space="preserve"> </w:t>
+      </w:r>
+      <w:proofErr w:type="spellStart"/>
+      <w:r>
+        <w:t>Vocaluxe</w:t>
+      </w:r>
+      <w:proofErr w:type="spellEnd"/>
+      <w:r>
+        <w:t xml:space="preserve"> </w:t>
+      </w:r>
+      <w:proofErr w:type="spellStart"/>
+      <w:r>
+        <w:t>team</w:t>
+      </w:r>
+      <w:proofErr w:type="spellEnd"/>
+      <w:r>
+        <w:t xml:space="preserve"> </w:t>
+      </w:r>
+      <w:proofErr w:type="spellStart"/>
+      <w:r>
+        <w:t>know</w:t>
+      </w:r>
+      <w:proofErr w:type="spellEnd"/>
+      <w:r>
+        <w:t xml:space="preserve"> </w:t>
+      </w:r>
+      <w:proofErr w:type="spellStart"/>
+      <w:r>
+        <w:t>if</w:t>
+      </w:r>
+      <w:proofErr w:type="spellEnd"/>
+      <w:r>
+        <w:t xml:space="preserve"> </w:t>
+      </w:r>
+      <w:proofErr w:type="spellStart"/>
+      <w:r>
+        <w:t>you</w:t>
+      </w:r>
+      <w:proofErr w:type="spellEnd"/>
+      <w:r>
+        <w:t xml:space="preserve"> </w:t>
+      </w:r>
+      <w:proofErr w:type="spellStart"/>
+      <w:r>
+        <w:t>use</w:t>
+      </w:r>
+      <w:proofErr w:type="spellEnd"/>
+      <w:r>
+        <w:t xml:space="preserve"> </w:t>
+      </w:r>
+      <w:proofErr w:type="spellStart"/>
+      <w:r>
+        <w:t>the</w:t>
+      </w:r>
+      <w:proofErr w:type="spellEnd"/>
+      <w:r>
+        <w:t xml:space="preserve"> design </w:t>
+      </w:r>
+      <w:proofErr w:type="spellStart"/>
+      <w:r>
+        <w:t>concept</w:t>
+      </w:r>
+      <w:proofErr w:type="spellEnd"/>
+      <w:r>
+        <w:t xml:space="preserve"> outside </w:t>
+      </w:r>
+      <w:proofErr w:type="spellStart"/>
+      <w:r>
+        <w:t>the</w:t>
+      </w:r>
+      <w:proofErr w:type="spellEnd"/>
+      <w:r>
+        <w:t xml:space="preserve"> open source </w:t>
+      </w:r>
+      <w:proofErr w:type="spellStart"/>
+      <w:r>
+        <w:t>karaoke</w:t>
+      </w:r>
+      <w:proofErr w:type="spellEnd"/>
+      <w:r>
+        <w:t xml:space="preserve"> game </w:t>
+      </w:r>
+      <w:proofErr w:type="spellStart"/>
+      <w:r>
+        <w:t>scene</w:t>
+      </w:r>
+      <w:proofErr w:type="spellEnd"/>
+      <w:r>
+        <w:t xml:space="preserve"> </w:t>
+      </w:r>
+      <w:proofErr w:type="spellStart"/>
+      <w:r>
+        <w:t>or</w:t>
+      </w:r>
+      <w:proofErr w:type="spellEnd"/>
+      <w:r>
+        <w:t xml:space="preserve"> </w:t>
+      </w:r>
+      <w:proofErr w:type="spellStart"/>
+      <w:r>
+        <w:t>similiar</w:t>
+      </w:r>
+      <w:proofErr w:type="spellEnd"/>
+      <w:r>
+        <w:t xml:space="preserve"> game </w:t>
+      </w:r>
+      <w:proofErr w:type="spellStart"/>
+      <w:r>
+        <w:t>projects</w:t>
+      </w:r>
+      <w:proofErr w:type="spellEnd"/>
+      <w:r>
+        <w:t>.</w:t>
       </w:r>
     </w:p>
     <w:p/>
@@ -268,8 +1673,501 @@
     </w:p>
     <w:p/>
     <w:p>
-      <w:r>
-        <w:t>Since we respect artist and content owner rights, it is our policy to respond to alleged infringement notices that comply with the Digital Millennium Copyright Act of 1998 (“DMCA”). If you find material here that you want to be removed you can contact us. We check sources at pexels.com or youtube.com as good as we can but it can happen that your materials were wrongly uploaded on the platforms from another person without your consent. Let us know.</w:t>
+      <w:proofErr w:type="spellStart"/>
+      <w:r>
+        <w:t>Since</w:t>
+      </w:r>
+      <w:proofErr w:type="spellEnd"/>
+      <w:r>
+        <w:t xml:space="preserve"> </w:t>
+      </w:r>
+      <w:proofErr w:type="spellStart"/>
+      <w:r>
+        <w:t>we</w:t>
+      </w:r>
+      <w:proofErr w:type="spellEnd"/>
+      <w:r>
+        <w:t xml:space="preserve"> </w:t>
+      </w:r>
+      <w:proofErr w:type="spellStart"/>
+      <w:r>
+        <w:t>respect</w:t>
+      </w:r>
+      <w:proofErr w:type="spellEnd"/>
+      <w:r>
+        <w:t xml:space="preserve"> </w:t>
+      </w:r>
+      <w:proofErr w:type="spellStart"/>
+      <w:r>
+        <w:t>artist</w:t>
+      </w:r>
+      <w:proofErr w:type="spellEnd"/>
+      <w:r>
+        <w:t xml:space="preserve"> and </w:t>
+      </w:r>
+      <w:proofErr w:type="spellStart"/>
+      <w:r>
+        <w:t>content</w:t>
+      </w:r>
+      <w:proofErr w:type="spellEnd"/>
+      <w:r>
+        <w:t xml:space="preserve"> </w:t>
+      </w:r>
+      <w:proofErr w:type="spellStart"/>
+      <w:r>
+        <w:t>owner</w:t>
+      </w:r>
+      <w:proofErr w:type="spellEnd"/>
+      <w:r>
+        <w:t xml:space="preserve"> </w:t>
+      </w:r>
+      <w:proofErr w:type="spellStart"/>
+      <w:r>
+        <w:t>rights</w:t>
+      </w:r>
+      <w:proofErr w:type="spellEnd"/>
+      <w:r>
+        <w:t xml:space="preserve">, </w:t>
+      </w:r>
+      <w:proofErr w:type="spellStart"/>
+      <w:r>
+        <w:t>it</w:t>
+      </w:r>
+      <w:proofErr w:type="spellEnd"/>
+      <w:r>
+        <w:t xml:space="preserve"> </w:t>
+      </w:r>
+      <w:proofErr w:type="spellStart"/>
+      <w:r>
+        <w:t>is</w:t>
+      </w:r>
+      <w:proofErr w:type="spellEnd"/>
+      <w:r>
+        <w:t xml:space="preserve"> </w:t>
+      </w:r>
+      <w:proofErr w:type="spellStart"/>
+      <w:r>
+        <w:t>our</w:t>
+      </w:r>
+      <w:proofErr w:type="spellEnd"/>
+      <w:r>
+        <w:t xml:space="preserve"> </w:t>
+      </w:r>
+      <w:proofErr w:type="spellStart"/>
+      <w:r>
+        <w:t>policy</w:t>
+      </w:r>
+      <w:proofErr w:type="spellEnd"/>
+      <w:r>
+        <w:t xml:space="preserve"> </w:t>
+      </w:r>
+      <w:proofErr w:type="spellStart"/>
+      <w:r>
+        <w:t>to</w:t>
+      </w:r>
+      <w:proofErr w:type="spellEnd"/>
+      <w:r>
+        <w:t xml:space="preserve"> </w:t>
+      </w:r>
+      <w:proofErr w:type="spellStart"/>
+      <w:r>
+        <w:t>respond</w:t>
+      </w:r>
+      <w:proofErr w:type="spellEnd"/>
+      <w:r>
+        <w:t xml:space="preserve"> </w:t>
+      </w:r>
+      <w:proofErr w:type="spellStart"/>
+      <w:r>
+        <w:t>to</w:t>
+      </w:r>
+      <w:proofErr w:type="spellEnd"/>
+      <w:r>
+        <w:t xml:space="preserve"> </w:t>
+      </w:r>
+      <w:proofErr w:type="spellStart"/>
+      <w:r>
+        <w:t>alleged</w:t>
+      </w:r>
+      <w:proofErr w:type="spellEnd"/>
+      <w:r>
+        <w:t xml:space="preserve"> </w:t>
+      </w:r>
+      <w:proofErr w:type="spellStart"/>
+      <w:r>
+        <w:t>infringement</w:t>
+      </w:r>
+      <w:proofErr w:type="spellEnd"/>
+      <w:r>
+        <w:t xml:space="preserve"> </w:t>
+      </w:r>
+      <w:proofErr w:type="spellStart"/>
+      <w:r>
+        <w:t>notices</w:t>
+      </w:r>
+      <w:proofErr w:type="spellEnd"/>
+      <w:r>
+        <w:t xml:space="preserve"> </w:t>
+      </w:r>
+      <w:proofErr w:type="spellStart"/>
+      <w:r>
+        <w:t>that</w:t>
+      </w:r>
+      <w:proofErr w:type="spellEnd"/>
+      <w:r>
+        <w:t xml:space="preserve"> </w:t>
+      </w:r>
+      <w:proofErr w:type="spellStart"/>
+      <w:r>
+        <w:t>comply</w:t>
+      </w:r>
+      <w:proofErr w:type="spellEnd"/>
+      <w:r>
+        <w:t xml:space="preserve"> </w:t>
+      </w:r>
+      <w:proofErr w:type="spellStart"/>
+      <w:r>
+        <w:t>with</w:t>
+      </w:r>
+      <w:proofErr w:type="spellEnd"/>
+      <w:r>
+        <w:t xml:space="preserve"> </w:t>
+      </w:r>
+      <w:proofErr w:type="spellStart"/>
+      <w:r>
+        <w:t>the</w:t>
+      </w:r>
+      <w:proofErr w:type="spellEnd"/>
+      <w:r>
+        <w:t xml:space="preserve"> Digital Millennium Copyright Act </w:t>
+      </w:r>
+      <w:proofErr w:type="spellStart"/>
+      <w:r>
+        <w:t>of</w:t>
+      </w:r>
+      <w:proofErr w:type="spellEnd"/>
+      <w:r>
+        <w:t xml:space="preserve"> 1998 (“DMCA”). </w:t>
+      </w:r>
+      <w:proofErr w:type="spellStart"/>
+      <w:r>
+        <w:t>If</w:t>
+      </w:r>
+      <w:proofErr w:type="spellEnd"/>
+      <w:r>
+        <w:t xml:space="preserve"> </w:t>
+      </w:r>
+      <w:proofErr w:type="spellStart"/>
+      <w:r>
+        <w:t>you</w:t>
+      </w:r>
+      <w:proofErr w:type="spellEnd"/>
+      <w:r>
+        <w:t xml:space="preserve"> find material </w:t>
+      </w:r>
+      <w:proofErr w:type="spellStart"/>
+      <w:r>
+        <w:t>here</w:t>
+      </w:r>
+      <w:proofErr w:type="spellEnd"/>
+      <w:r>
+        <w:t xml:space="preserve"> </w:t>
+      </w:r>
+      <w:proofErr w:type="spellStart"/>
+      <w:r>
+        <w:t>that</w:t>
+      </w:r>
+      <w:proofErr w:type="spellEnd"/>
+      <w:r>
+        <w:t xml:space="preserve"> </w:t>
+      </w:r>
+      <w:proofErr w:type="spellStart"/>
+      <w:r>
+        <w:t>you</w:t>
+      </w:r>
+      <w:proofErr w:type="spellEnd"/>
+      <w:r>
+        <w:t xml:space="preserve"> </w:t>
+      </w:r>
+      <w:proofErr w:type="spellStart"/>
+      <w:r>
+        <w:t>want</w:t>
+      </w:r>
+      <w:proofErr w:type="spellEnd"/>
+      <w:r>
+        <w:t xml:space="preserve"> </w:t>
+      </w:r>
+      <w:proofErr w:type="spellStart"/>
+      <w:r>
+        <w:t>to</w:t>
+      </w:r>
+      <w:proofErr w:type="spellEnd"/>
+      <w:r>
+        <w:t xml:space="preserve"> </w:t>
+      </w:r>
+      <w:proofErr w:type="spellStart"/>
+      <w:r>
+        <w:t>be</w:t>
+      </w:r>
+      <w:proofErr w:type="spellEnd"/>
+      <w:r>
+        <w:t xml:space="preserve"> </w:t>
+      </w:r>
+      <w:proofErr w:type="spellStart"/>
+      <w:r>
+        <w:t>removed</w:t>
+      </w:r>
+      <w:proofErr w:type="spellEnd"/>
+      <w:r>
+        <w:t xml:space="preserve"> </w:t>
+      </w:r>
+      <w:proofErr w:type="spellStart"/>
+      <w:r>
+        <w:t>you</w:t>
+      </w:r>
+      <w:proofErr w:type="spellEnd"/>
+      <w:r>
+        <w:t xml:space="preserve"> </w:t>
+      </w:r>
+      <w:proofErr w:type="spellStart"/>
+      <w:r>
+        <w:t>can</w:t>
+      </w:r>
+      <w:proofErr w:type="spellEnd"/>
+      <w:r>
+        <w:t xml:space="preserve"> </w:t>
+      </w:r>
+      <w:proofErr w:type="spellStart"/>
+      <w:r>
+        <w:t>contact</w:t>
+      </w:r>
+      <w:proofErr w:type="spellEnd"/>
+      <w:r>
+        <w:t xml:space="preserve"> </w:t>
+      </w:r>
+      <w:proofErr w:type="spellStart"/>
+      <w:r>
+        <w:t>us</w:t>
+      </w:r>
+      <w:proofErr w:type="spellEnd"/>
+      <w:r>
+        <w:t xml:space="preserve">. </w:t>
+      </w:r>
+      <w:proofErr w:type="spellStart"/>
+      <w:r>
+        <w:t>We</w:t>
+      </w:r>
+      <w:proofErr w:type="spellEnd"/>
+      <w:r>
+        <w:t xml:space="preserve"> check </w:t>
+      </w:r>
+      <w:proofErr w:type="spellStart"/>
+      <w:r>
+        <w:t>sources</w:t>
+      </w:r>
+      <w:proofErr w:type="spellEnd"/>
+      <w:r>
+        <w:t xml:space="preserve"> at pexels.com </w:t>
+      </w:r>
+      <w:proofErr w:type="spellStart"/>
+      <w:r>
+        <w:t>or</w:t>
+      </w:r>
+      <w:proofErr w:type="spellEnd"/>
+      <w:r>
+        <w:t xml:space="preserve"> youtube.com </w:t>
+      </w:r>
+      <w:proofErr w:type="spellStart"/>
+      <w:r>
+        <w:t>as</w:t>
+      </w:r>
+      <w:proofErr w:type="spellEnd"/>
+      <w:r>
+        <w:t xml:space="preserve"> </w:t>
+      </w:r>
+      <w:proofErr w:type="spellStart"/>
+      <w:r>
+        <w:t>good</w:t>
+      </w:r>
+      <w:proofErr w:type="spellEnd"/>
+      <w:r>
+        <w:t xml:space="preserve"> </w:t>
+      </w:r>
+      <w:proofErr w:type="spellStart"/>
+      <w:r>
+        <w:t>as</w:t>
+      </w:r>
+      <w:proofErr w:type="spellEnd"/>
+      <w:r>
+        <w:t xml:space="preserve"> </w:t>
+      </w:r>
+      <w:proofErr w:type="spellStart"/>
+      <w:r>
+        <w:t>we</w:t>
+      </w:r>
+      <w:proofErr w:type="spellEnd"/>
+      <w:r>
+        <w:t xml:space="preserve"> </w:t>
+      </w:r>
+      <w:proofErr w:type="spellStart"/>
+      <w:r>
+        <w:t>can</w:t>
+      </w:r>
+      <w:proofErr w:type="spellEnd"/>
+      <w:r>
+        <w:t xml:space="preserve"> but </w:t>
+      </w:r>
+      <w:proofErr w:type="spellStart"/>
+      <w:r>
+        <w:t>it</w:t>
+      </w:r>
+      <w:proofErr w:type="spellEnd"/>
+      <w:r>
+        <w:t xml:space="preserve"> </w:t>
+      </w:r>
+      <w:proofErr w:type="spellStart"/>
+      <w:r>
+        <w:t>can</w:t>
+      </w:r>
+      <w:proofErr w:type="spellEnd"/>
+      <w:r>
+        <w:t xml:space="preserve"> happen </w:t>
+      </w:r>
+      <w:proofErr w:type="spellStart"/>
+      <w:r>
+        <w:t>that</w:t>
+      </w:r>
+      <w:proofErr w:type="spellEnd"/>
+      <w:r>
+        <w:t xml:space="preserve"> </w:t>
+      </w:r>
+      <w:proofErr w:type="spellStart"/>
+      <w:r>
+        <w:t>your</w:t>
+      </w:r>
+      <w:proofErr w:type="spellEnd"/>
+      <w:r>
+        <w:t xml:space="preserve"> </w:t>
+      </w:r>
+      <w:proofErr w:type="spellStart"/>
+      <w:r>
+        <w:t>materials</w:t>
+      </w:r>
+      <w:proofErr w:type="spellEnd"/>
+      <w:r>
+        <w:t xml:space="preserve"> </w:t>
+      </w:r>
+      <w:proofErr w:type="spellStart"/>
+      <w:r>
+        <w:t>were</w:t>
+      </w:r>
+      <w:proofErr w:type="spellEnd"/>
+      <w:r>
+        <w:t xml:space="preserve"> </w:t>
+      </w:r>
+      <w:proofErr w:type="spellStart"/>
+      <w:r>
+        <w:t>wrongly</w:t>
+      </w:r>
+      <w:proofErr w:type="spellEnd"/>
+      <w:r>
+        <w:t xml:space="preserve"> </w:t>
+      </w:r>
+      <w:proofErr w:type="spellStart"/>
+      <w:r>
+        <w:t>uploaded</w:t>
+      </w:r>
+      <w:proofErr w:type="spellEnd"/>
+      <w:r>
+        <w:t xml:space="preserve"> on </w:t>
+      </w:r>
+      <w:proofErr w:type="spellStart"/>
+      <w:r>
+        <w:t>the</w:t>
+      </w:r>
+      <w:proofErr w:type="spellEnd"/>
+      <w:r>
+        <w:t xml:space="preserve"> </w:t>
+      </w:r>
+      <w:proofErr w:type="spellStart"/>
+      <w:r>
+        <w:t>platforms</w:t>
+      </w:r>
+      <w:proofErr w:type="spellEnd"/>
+      <w:r>
+        <w:t xml:space="preserve"> </w:t>
+      </w:r>
+      <w:proofErr w:type="spellStart"/>
+      <w:r>
+        <w:t>from</w:t>
+      </w:r>
+      <w:proofErr w:type="spellEnd"/>
+      <w:r>
+        <w:t xml:space="preserve"> </w:t>
+      </w:r>
+      <w:proofErr w:type="spellStart"/>
+      <w:r>
+        <w:t>another</w:t>
+      </w:r>
+      <w:proofErr w:type="spellEnd"/>
+      <w:r>
+        <w:t xml:space="preserve"> </w:t>
+      </w:r>
+      <w:proofErr w:type="spellStart"/>
+      <w:r>
+        <w:t>person</w:t>
+      </w:r>
+      <w:proofErr w:type="spellEnd"/>
+      <w:r>
+        <w:t xml:space="preserve"> </w:t>
+      </w:r>
+      <w:proofErr w:type="spellStart"/>
+      <w:r>
+        <w:t>without</w:t>
+      </w:r>
+      <w:proofErr w:type="spellEnd"/>
+      <w:r>
+        <w:t xml:space="preserve"> </w:t>
+      </w:r>
+      <w:proofErr w:type="spellStart"/>
+      <w:r>
+        <w:t>your</w:t>
+      </w:r>
+      <w:proofErr w:type="spellEnd"/>
+      <w:r>
+        <w:t xml:space="preserve"> </w:t>
+      </w:r>
+      <w:proofErr w:type="spellStart"/>
+      <w:r>
+        <w:t>consent</w:t>
+      </w:r>
+      <w:proofErr w:type="spellEnd"/>
+      <w:r>
+        <w:t xml:space="preserve">. </w:t>
+      </w:r>
+      <w:proofErr w:type="spellStart"/>
+      <w:r>
+        <w:t>Let</w:t>
+      </w:r>
+      <w:proofErr w:type="spellEnd"/>
+      <w:r>
+        <w:t xml:space="preserve"> </w:t>
+      </w:r>
+      <w:proofErr w:type="spellStart"/>
+      <w:r>
+        <w:t>us</w:t>
+      </w:r>
+      <w:proofErr w:type="spellEnd"/>
+      <w:r>
+        <w:t xml:space="preserve"> </w:t>
+      </w:r>
+      <w:proofErr w:type="spellStart"/>
+      <w:r>
+        <w:t>know</w:t>
+      </w:r>
+      <w:proofErr w:type="spellEnd"/>
+      <w:r>
+        <w:t>.</w:t>
       </w:r>
     </w:p>
     <w:p/>
@@ -294,10 +2192,20 @@
           <w:ilvl w:val="0"/>
           <w:numId w:val="5"/>
         </w:numPr>
-      </w:pPr>
-      <w:r>
-        <w:t>UI Font: FreeSans</w:t>
-      </w:r>
+        <w:rPr>
+          <w:rStyle w:val="Hyperlink"/>
+          <w:color w:val="auto"/>
+          <w:u w:val="none"/>
+        </w:rPr>
+      </w:pPr>
+      <w:r>
+        <w:t xml:space="preserve">UI Font: </w:t>
+      </w:r>
+      <w:proofErr w:type="spellStart"/>
+      <w:r>
+        <w:t>FreeSans</w:t>
+      </w:r>
+      <w:proofErr w:type="spellEnd"/>
       <w:r>
         <w:t xml:space="preserve"> -</w:t>
       </w:r>
@@ -354,7 +2262,15 @@
     </w:p>
     <w:p>
       <w:r>
-        <w:t>Motion graphics:</w:t>
+        <w:t xml:space="preserve">Motion </w:t>
+      </w:r>
+      <w:proofErr w:type="spellStart"/>
+      <w:r>
+        <w:t>graphics</w:t>
+      </w:r>
+      <w:proofErr w:type="spellEnd"/>
+      <w:r>
+        <w:t>:</w:t>
       </w:r>
     </w:p>
     <w:p>
@@ -365,8 +2281,29 @@
           <w:numId w:val="4"/>
         </w:numPr>
       </w:pPr>
-      <w:r>
-        <w:t xml:space="preserve">Corridor of lights </w:t>
+      <w:proofErr w:type="spellStart"/>
+      <w:r>
+        <w:t>Corridor</w:t>
+      </w:r>
+      <w:proofErr w:type="spellEnd"/>
+      <w:r>
+        <w:t xml:space="preserve"> </w:t>
+      </w:r>
+      <w:proofErr w:type="spellStart"/>
+      <w:r>
+        <w:t>of</w:t>
+      </w:r>
+      <w:proofErr w:type="spellEnd"/>
+      <w:r>
+        <w:t xml:space="preserve"> </w:t>
+      </w:r>
+      <w:proofErr w:type="spellStart"/>
+      <w:r>
+        <w:t>lights</w:t>
+      </w:r>
+      <w:proofErr w:type="spellEnd"/>
+      <w:r>
+        <w:t xml:space="preserve"> </w:t>
       </w:r>
       <w:hyperlink r:id="rId19" w:history="1">
         <w:r>
@@ -385,8 +2322,13 @@
           <w:numId w:val="4"/>
         </w:numPr>
       </w:pPr>
-      <w:r>
-        <w:t xml:space="preserve">Loading: </w:t>
+      <w:proofErr w:type="spellStart"/>
+      <w:r>
+        <w:t>Loading</w:t>
+      </w:r>
+      <w:proofErr w:type="spellEnd"/>
+      <w:r>
+        <w:t xml:space="preserve">: </w:t>
       </w:r>
       <w:hyperlink r:id="rId20" w:history="1">
         <w:r>
@@ -419,7 +2361,15 @@
         </w:r>
       </w:hyperlink>
       <w:r>
-        <w:t xml:space="preserve"> (complete Royalty Free Icons)</w:t>
+        <w:t xml:space="preserve"> (</w:t>
+      </w:r>
+      <w:proofErr w:type="spellStart"/>
+      <w:r>
+        <w:t>complete</w:t>
+      </w:r>
+      <w:proofErr w:type="spellEnd"/>
+      <w:r>
+        <w:t xml:space="preserve"> Royalty Free Icons)</w:t>
       </w:r>
     </w:p>
     <w:p>
@@ -507,6 +2457,11 @@
           <w:ilvl w:val="0"/>
           <w:numId w:val="1"/>
         </w:numPr>
+        <w:rPr>
+          <w:rStyle w:val="Hyperlink"/>
+          <w:color w:val="auto"/>
+          <w:u w:val="none"/>
+        </w:rPr>
       </w:pPr>
       <w:hyperlink r:id="rId26" w:history="1">
         <w:r>
@@ -516,6 +2471,206 @@
           <w:t>https://www.pexels.com/photo/a-woman-smiling-while-singing-5650943/</w:t>
         </w:r>
       </w:hyperlink>
+    </w:p>
+    <w:p>
+      <w:pPr>
+        <w:pStyle w:val="Listenabsatz"/>
+        <w:numPr>
+          <w:ilvl w:val="0"/>
+          <w:numId w:val="1"/>
+        </w:numPr>
+      </w:pPr>
+      <w:hyperlink r:id="rId27" w:history="1">
+        <w:r>
+          <w:rPr>
+            <w:rStyle w:val="Hyperlink"/>
+          </w:rPr>
+          <w:t>https://www.pexels.com/photo/close-up-of-sunglasses-on-table-255307/</w:t>
+        </w:r>
+      </w:hyperlink>
+      <w:r>
+        <w:t xml:space="preserve"> </w:t>
+      </w:r>
+    </w:p>
+    <w:p>
+      <w:pPr>
+        <w:pStyle w:val="Listenabsatz"/>
+        <w:numPr>
+          <w:ilvl w:val="0"/>
+          <w:numId w:val="1"/>
+        </w:numPr>
+      </w:pPr>
+      <w:hyperlink r:id="rId28" w:history="1">
+        <w:r>
+          <w:rPr>
+            <w:rStyle w:val="Hyperlink"/>
+          </w:rPr>
+          <w:t>https://www.pexels.com/photo/black-skateboarder-listening-to-music-on-vintage-cassette-recorder-outdoors-5158233/</w:t>
+        </w:r>
+      </w:hyperlink>
+      <w:r>
+        <w:t xml:space="preserve"> </w:t>
+      </w:r>
+    </w:p>
+    <w:p>
+      <w:pPr>
+        <w:pStyle w:val="Listenabsatz"/>
+        <w:numPr>
+          <w:ilvl w:val="0"/>
+          <w:numId w:val="1"/>
+        </w:numPr>
+      </w:pPr>
+      <w:hyperlink r:id="rId29" w:history="1">
+        <w:r>
+          <w:rPr>
+            <w:rStyle w:val="Hyperlink"/>
+          </w:rPr>
+          <w:t>https://www.pexels.com/photo/skc-cassette-tape-on-white-surface-1219113/</w:t>
+        </w:r>
+      </w:hyperlink>
+      <w:r>
+        <w:t xml:space="preserve"> </w:t>
+      </w:r>
+    </w:p>
+    <w:p>
+      <w:pPr>
+        <w:pStyle w:val="Listenabsatz"/>
+        <w:numPr>
+          <w:ilvl w:val="0"/>
+          <w:numId w:val="1"/>
+        </w:numPr>
+      </w:pPr>
+      <w:hyperlink r:id="rId30" w:history="1">
+        <w:r>
+          <w:rPr>
+            <w:rStyle w:val="Hyperlink"/>
+          </w:rPr>
+          <w:t>https://www.pexels.com/photo/photo-of-woman-wearing-yellow-floral-top-871495/</w:t>
+        </w:r>
+      </w:hyperlink>
+      <w:r>
+        <w:t xml:space="preserve"> </w:t>
+      </w:r>
+    </w:p>
+    <w:p>
+      <w:pPr>
+        <w:pStyle w:val="Listenabsatz"/>
+        <w:numPr>
+          <w:ilvl w:val="0"/>
+          <w:numId w:val="1"/>
+        </w:numPr>
+      </w:pPr>
+      <w:hyperlink r:id="rId31" w:history="1">
+        <w:r>
+          <w:rPr>
+            <w:rStyle w:val="Hyperlink"/>
+          </w:rPr>
+          <w:t>https://www.pexels.com/photo/closeup-photo-of-rca-vinyl-record-disc-1300578/</w:t>
+        </w:r>
+      </w:hyperlink>
+      <w:r>
+        <w:t xml:space="preserve"> </w:t>
+      </w:r>
+    </w:p>
+    <w:p>
+      <w:pPr>
+        <w:pStyle w:val="Listenabsatz"/>
+        <w:numPr>
+          <w:ilvl w:val="0"/>
+          <w:numId w:val="1"/>
+        </w:numPr>
+      </w:pPr>
+      <w:hyperlink r:id="rId32" w:history="1">
+        <w:r>
+          <w:rPr>
+            <w:rStyle w:val="Hyperlink"/>
+          </w:rPr>
+          <w:t>https://www.pexels.com/photo/black-headset-hanging-on-black-and-gray-microphone-185030/</w:t>
+        </w:r>
+      </w:hyperlink>
+      <w:r>
+        <w:t xml:space="preserve"> </w:t>
+      </w:r>
+    </w:p>
+    <w:p>
+      <w:pPr>
+        <w:pStyle w:val="Listenabsatz"/>
+        <w:numPr>
+          <w:ilvl w:val="0"/>
+          <w:numId w:val="1"/>
+        </w:numPr>
+      </w:pPr>
+      <w:hyperlink r:id="rId33" w:history="1">
+        <w:r>
+          <w:rPr>
+            <w:rStyle w:val="Hyperlink"/>
+          </w:rPr>
+          <w:t>https://www.pexels.com/photo/overweight-black-woman-smiling-in-bright-studio-6923418/</w:t>
+        </w:r>
+      </w:hyperlink>
+      <w:r>
+        <w:t xml:space="preserve"> </w:t>
+      </w:r>
+    </w:p>
+    <w:p>
+      <w:pPr>
+        <w:pStyle w:val="Listenabsatz"/>
+        <w:numPr>
+          <w:ilvl w:val="0"/>
+          <w:numId w:val="1"/>
+        </w:numPr>
+      </w:pPr>
+      <w:hyperlink r:id="rId34" w:history="1">
+        <w:r>
+          <w:rPr>
+            <w:rStyle w:val="Hyperlink"/>
+          </w:rPr>
+          <w:t>https://www.pexels.com/photo/trendy-senior-happy-woman-in-sunglasses-and-stylish-leather-jacket-5257499/</w:t>
+        </w:r>
+      </w:hyperlink>
+      <w:r>
+        <w:t xml:space="preserve"> </w:t>
+      </w:r>
+    </w:p>
+    <w:p>
+      <w:pPr>
+        <w:pStyle w:val="Listenabsatz"/>
+        <w:numPr>
+          <w:ilvl w:val="0"/>
+          <w:numId w:val="1"/>
+        </w:numPr>
+      </w:pPr>
+      <w:hyperlink r:id="rId35" w:history="1">
+        <w:r>
+          <w:rPr>
+            <w:rStyle w:val="Hyperlink"/>
+          </w:rPr>
+          <w:t>https://www.pexels.com/photo/picture-of-a-young-woman-at-the-arcade-17377572/</w:t>
+        </w:r>
+      </w:hyperlink>
+      <w:r>
+        <w:t xml:space="preserve"> </w:t>
+      </w:r>
+    </w:p>
+    <w:p>
+      <w:pPr>
+        <w:pStyle w:val="Listenabsatz"/>
+        <w:numPr>
+          <w:ilvl w:val="0"/>
+          <w:numId w:val="1"/>
+        </w:numPr>
+      </w:pPr>
+      <w:hyperlink r:id="rId36" w:history="1">
+        <w:r>
+          <w:rPr>
+            <w:rStyle w:val="Hyperlink"/>
+          </w:rPr>
+          <w:t>https://www.pexels.com/photo/a-man-standing-against-the-wall-with-graffiti-18215329/</w:t>
+        </w:r>
+      </w:hyperlink>
+      <w:r>
+        <w:t xml:space="preserve"> </w:t>
+      </w:r>
     </w:p>
     <w:sectPr>
       <w:pgSz w:w="11906" w:h="16838"/>

</xml_diff>